<commit_message>
MVP of GFE document creator
</commit_message>
<xml_diff>
--- a/Prototype.docx
+++ b/Prototype.docx
@@ -13,13 +13,13 @@
     </w:p>
     <w:p>
       <w:r>
-        <w:t>Client name: Bruce Banner</w:t>
+        <w:t>Client name: John Doe</w:t>
         <w:br/>
         <w:t>Date of birth: 01/01/2000</w:t>
         <w:br/>
-        <w:t>Therapist providing services: Jacquie Atkins, LPC</w:t>
+        <w:t>Therapist providing services: Ryan O'Farrell, Psy.D.</w:t>
         <w:br/>
-        <w:t>Date of Estimate: 08/01/2022</w:t>
+        <w:t>Date of Estimate: 08/02/2022</w:t>
         <w:br/>
         <w:br/>
         <w:t xml:space="preserve">This form provides an estimate of the costs of mental health services received through Life Resources. The clinical needs and goals of clients at Life Resources vary greatly and as such, an estimate for mental health services will, of necessity, be broad. For some, a short-term treatment of 12 sessions is sufficient to address one's goals in therapy. For others, a course of treatment that spans a year or more is needed. Additionally, some clients come in with specific short-term goals, achieve those quickly, and then decide to continue in therapy to work on additional goals or because they come to value regular therapy as an important part of their overall strategy for promoting mental health. Because of this great diversity of clinical needs and goals, this estimate provides a cost range for expected services to be received through Life Resources. Most short-term treatments are approximately 12 sessions long and so the low-range of this estimate will be based on a 12 session course of treatment. Many of our clients also utilization our scholarship program in order to help subsidize the cost of therapy. As our scholarship renewal process occurs 6-months after a scholarship has been awarded and as one's scholarship rate will likely be adjusted at that time, the high range of this estimate will be based on a 24 session (approximately 6 months) course of treatment. </w:t>
@@ -220,7 +220,7 @@
           </w:tcPr>
           <w:p>
             <w:r>
-              <w:t>140</w:t>
+              <w:t>165</w:t>
             </w:r>
           </w:p>
         </w:tc>
@@ -240,7 +240,7 @@
           </w:tcPr>
           <w:p>
             <w:r>
-              <w:t>140</w:t>
+              <w:t>165</w:t>
             </w:r>
           </w:p>
         </w:tc>
@@ -264,7 +264,7 @@
           </w:tcPr>
           <w:p>
             <w:r>
-              <w:t>90847</w:t>
+              <w:t>90837</w:t>
             </w:r>
           </w:p>
         </w:tc>
@@ -284,7 +284,7 @@
           </w:tcPr>
           <w:p>
             <w:r>
-              <w:t>140</w:t>
+              <w:t>165</w:t>
             </w:r>
           </w:p>
         </w:tc>
@@ -304,7 +304,7 @@
           </w:tcPr>
           <w:p>
             <w:r>
-              <w:t>1680</w:t>
+              <w:t>1980</w:t>
             </w:r>
           </w:p>
         </w:tc>
@@ -494,7 +494,7 @@
           </w:tcPr>
           <w:p>
             <w:r>
-              <w:t>140</w:t>
+              <w:t>165</w:t>
             </w:r>
           </w:p>
         </w:tc>
@@ -514,7 +514,7 @@
           </w:tcPr>
           <w:p>
             <w:r>
-              <w:t>140</w:t>
+              <w:t>165</w:t>
             </w:r>
           </w:p>
         </w:tc>
@@ -538,7 +538,7 @@
           </w:tcPr>
           <w:p>
             <w:r>
-              <w:t>90847</w:t>
+              <w:t>90837</w:t>
             </w:r>
           </w:p>
         </w:tc>
@@ -558,7 +558,7 @@
           </w:tcPr>
           <w:p>
             <w:r>
-              <w:t>140</w:t>
+              <w:t>165</w:t>
             </w:r>
           </w:p>
         </w:tc>
@@ -578,7 +578,7 @@
           </w:tcPr>
           <w:p>
             <w:r>
-              <w:t>3360</w:t>
+              <w:t>3960</w:t>
             </w:r>
           </w:p>
         </w:tc>
@@ -587,7 +587,7 @@
     <w:p>
       <w:r>
         <w:br/>
-        <w:t>Estimate range: $1845-3525</w:t>
+        <w:t>Estimate range: $2170-4150</w:t>
         <w:br/>
         <w:br/>
         <w:t>Address where services will be provided:</w:t>

</xml_diff>